<commit_message>
OPS102 - finished lab 6
</commit_message>
<xml_diff>
--- a/OPS102NCC/OPS102 - Week 6 - Lab - Bash Scripting.docx
+++ b/OPS102NCC/OPS102 - Week 6 - Lab - Bash Scripting.docx
@@ -147,13 +147,8 @@
         <w:ind w:left="720"/>
       </w:pPr>
       <w:r>
-        <w:t xml:space="preserve">Update First Name: </w:t>
-      </w:r>
-      <w:proofErr w:type="spellStart"/>
-      <w:r>
-        <w:t>Saso</w:t>
-      </w:r>
-      <w:proofErr w:type="spellEnd"/>
+        <w:t>Update First Name: Saso</w:t>
+      </w:r>
     </w:p>
     <w:p>
       <w:pPr>
@@ -206,10 +201,23 @@
       <w:r>
         <w:t xml:space="preserve">My first name is: </w:t>
       </w:r>
+      <w:proofErr w:type="gramStart"/>
+      <w:r>
+        <w:t>Saso</w:t>
+      </w:r>
+      <w:proofErr w:type="gramEnd"/>
+    </w:p>
+    <w:p>
+      <w:pPr>
+        <w:pStyle w:val="ListParagraph"/>
+      </w:pPr>
+      <w:r>
+        <w:t xml:space="preserve">My last name is: </w:t>
+      </w:r>
       <w:proofErr w:type="spellStart"/>
       <w:proofErr w:type="gramStart"/>
       <w:r>
-        <w:t>Saso</w:t>
+        <w:t>Kocev</w:t>
       </w:r>
       <w:proofErr w:type="spellEnd"/>
       <w:proofErr w:type="gramEnd"/>
@@ -219,42 +227,27 @@
         <w:pStyle w:val="ListParagraph"/>
       </w:pPr>
       <w:r>
-        <w:t xml:space="preserve">My last name is: </w:t>
-      </w:r>
-      <w:proofErr w:type="spellStart"/>
+        <w:t>Sun Nov 12 11:59:59 EST 2023</w:t>
+      </w:r>
+    </w:p>
+    <w:p>
+      <w:pPr>
+        <w:pStyle w:val="ListParagraph"/>
+      </w:pPr>
+      <w:r>
+        <w:t>--------------------------------------</w:t>
+      </w:r>
+    </w:p>
+    <w:p/>
+    <w:p>
+      <w:r>
+        <w:t xml:space="preserve">Copy </w:t>
+      </w:r>
       <w:proofErr w:type="gramStart"/>
       <w:r>
-        <w:t>Kocev</w:t>
-      </w:r>
-      <w:proofErr w:type="spellEnd"/>
+        <w:t>paste</w:t>
+      </w:r>
       <w:proofErr w:type="gramEnd"/>
-    </w:p>
-    <w:p>
-      <w:pPr>
-        <w:pStyle w:val="ListParagraph"/>
-      </w:pPr>
-      <w:r>
-        <w:t>Sun Nov 12 11:59:59 EST 2023</w:t>
-      </w:r>
-    </w:p>
-    <w:p>
-      <w:pPr>
-        <w:pStyle w:val="ListParagraph"/>
-      </w:pPr>
-      <w:r>
-        <w:t>--------------------------------------</w:t>
-      </w:r>
-    </w:p>
-    <w:p/>
-    <w:p>
-      <w:r>
-        <w:t xml:space="preserve">Copy </w:t>
-      </w:r>
-      <w:proofErr w:type="gramStart"/>
-      <w:r>
-        <w:t>paste</w:t>
-      </w:r>
-      <w:proofErr w:type="gramEnd"/>
       <w:r>
         <w:t xml:space="preserve"> your code from lab6.sh (or screenshot your lab.sh code) here:</w:t>
       </w:r>
@@ -262,26 +255,90 @@
         <w:br/>
       </w:r>
       <w:r>
+        <w:drawing>
+          <wp:inline distT="0" distB="0" distL="0" distR="0" wp14:anchorId="6856C939" wp14:editId="64728FD5">
+            <wp:extent cx="5067739" cy="3513124"/>
+            <wp:effectExtent l="0" t="0" r="0" b="0"/>
+            <wp:docPr id="707550629" name="Picture 1" descr="A screenshot of a computer&#10;&#10;Description automatically generated"/>
+            <wp:cNvGraphicFramePr>
+              <a:graphicFrameLocks xmlns:a="http://schemas.openxmlformats.org/drawingml/2006/main" noChangeAspect="1"/>
+            </wp:cNvGraphicFramePr>
+            <a:graphic xmlns:a="http://schemas.openxmlformats.org/drawingml/2006/main">
+              <a:graphicData uri="http://schemas.openxmlformats.org/drawingml/2006/picture">
+                <pic:pic xmlns:pic="http://schemas.openxmlformats.org/drawingml/2006/picture">
+                  <pic:nvPicPr>
+                    <pic:cNvPr id="707550629" name="Picture 1" descr="A screenshot of a computer&#10;&#10;Description automatically generated"/>
+                    <pic:cNvPicPr/>
+                  </pic:nvPicPr>
+                  <pic:blipFill>
+                    <a:blip r:embed="rId5"/>
+                    <a:stretch>
+                      <a:fillRect/>
+                    </a:stretch>
+                  </pic:blipFill>
+                  <pic:spPr>
+                    <a:xfrm>
+                      <a:off x="0" y="0"/>
+                      <a:ext cx="5067739" cy="3513124"/>
+                    </a:xfrm>
+                    <a:prstGeom prst="rect">
+                      <a:avLst/>
+                    </a:prstGeom>
+                  </pic:spPr>
+                </pic:pic>
+              </a:graphicData>
+            </a:graphic>
+          </wp:inline>
+        </w:drawing>
+      </w:r>
+      <w:r>
         <w:br/>
-        <w:t>&lt;insert lab.sh code&gt;</w:t>
-      </w:r>
-    </w:p>
-    <w:p>
-      <w:r>
-        <w:t>&lt;insert lab.sh code here&gt;</w:t>
-      </w:r>
-    </w:p>
-    <w:p/>
-    <w:p>
-      <w:r>
+      </w:r>
+    </w:p>
+    <w:p>
+      <w:r>
+        <w:lastRenderedPageBreak/>
         <w:t>Execute the script and upload a screenshot from the output:</w:t>
       </w:r>
-      <w:r>
-        <w:br/>
-        <w:t>&lt;insert screenshot here&gt;</w:t>
-      </w:r>
-    </w:p>
-    <w:p>
+    </w:p>
+    <w:p>
+      <w:r>
+        <w:drawing>
+          <wp:inline distT="0" distB="0" distL="0" distR="0" wp14:anchorId="586E620D" wp14:editId="1DB47540">
+            <wp:extent cx="5448772" cy="3665538"/>
+            <wp:effectExtent l="0" t="0" r="0" b="0"/>
+            <wp:docPr id="2029043749" name="Picture 1"/>
+            <wp:cNvGraphicFramePr>
+              <a:graphicFrameLocks xmlns:a="http://schemas.openxmlformats.org/drawingml/2006/main" noChangeAspect="1"/>
+            </wp:cNvGraphicFramePr>
+            <a:graphic xmlns:a="http://schemas.openxmlformats.org/drawingml/2006/main">
+              <a:graphicData uri="http://schemas.openxmlformats.org/drawingml/2006/picture">
+                <pic:pic xmlns:pic="http://schemas.openxmlformats.org/drawingml/2006/picture">
+                  <pic:nvPicPr>
+                    <pic:cNvPr id="2029043749" name="Picture 1"/>
+                    <pic:cNvPicPr/>
+                  </pic:nvPicPr>
+                  <pic:blipFill>
+                    <a:blip r:embed="rId6"/>
+                    <a:stretch>
+                      <a:fillRect/>
+                    </a:stretch>
+                  </pic:blipFill>
+                  <pic:spPr>
+                    <a:xfrm>
+                      <a:off x="0" y="0"/>
+                      <a:ext cx="5448772" cy="3665538"/>
+                    </a:xfrm>
+                    <a:prstGeom prst="rect">
+                      <a:avLst/>
+                    </a:prstGeom>
+                  </pic:spPr>
+                </pic:pic>
+              </a:graphicData>
+            </a:graphic>
+          </wp:inline>
+        </w:drawing>
+      </w:r>
       <w:r>
         <w:br/>
       </w:r>
@@ -296,7 +353,6 @@
         <w:rPr>
           <w:noProof/>
         </w:rPr>
-        <w:lastRenderedPageBreak/>
         <w:drawing>
           <wp:inline distT="0" distB="0" distL="0" distR="0" wp14:anchorId="4DA023B6" wp14:editId="5316D432">
             <wp:extent cx="4724400" cy="2250380"/>
@@ -313,7 +369,7 @@
                     <pic:cNvPicPr/>
                   </pic:nvPicPr>
                   <pic:blipFill>
-                    <a:blip r:embed="rId5">
+                    <a:blip r:embed="rId7">
                       <a:extLst>
                         <a:ext uri="{28A0092B-C50C-407E-A947-70E740481C1C}">
                           <a14:useLocalDpi xmlns:a14="http://schemas.microsoft.com/office/drawing/2010/main" val="0"/>

</xml_diff>

<commit_message>
OPS102 - updated lab 6
</commit_message>
<xml_diff>
--- a/OPS102NCC/OPS102 - Week 6 - Lab - Bash Scripting.docx
+++ b/OPS102NCC/OPS102 - Week 6 - Lab - Bash Scripting.docx
@@ -12,7 +12,6 @@
         <w:t>./lab6.sh John Smith</w:t>
       </w:r>
     </w:p>
-    <w:p/>
     <w:p>
       <w:pPr>
         <w:pStyle w:val="ListParagraph"/>
@@ -22,18 +21,8 @@
         </w:numPr>
       </w:pPr>
       <w:r>
-        <w:t>Grab the first argument from the user and save it in a variable called “</w:t>
-      </w:r>
-      <w:proofErr w:type="spellStart"/>
-      <w:proofErr w:type="gramStart"/>
-      <w:r>
-        <w:t>firstname</w:t>
-      </w:r>
-      <w:proofErr w:type="spellEnd"/>
-      <w:r>
-        <w:t>”</w:t>
-      </w:r>
-      <w:proofErr w:type="gramEnd"/>
+        <w:t>Grab the first argument from the user and save it in a variable called “firstname”</w:t>
+      </w:r>
     </w:p>
     <w:p>
       <w:pPr>
@@ -44,18 +33,8 @@
         </w:numPr>
       </w:pPr>
       <w:r>
-        <w:t>Grab the second argument from the user and save it in a variable called “</w:t>
-      </w:r>
-      <w:proofErr w:type="spellStart"/>
-      <w:proofErr w:type="gramStart"/>
-      <w:r>
-        <w:t>lastname</w:t>
-      </w:r>
-      <w:proofErr w:type="spellEnd"/>
-      <w:r>
-        <w:t>”</w:t>
-      </w:r>
-      <w:proofErr w:type="gramEnd"/>
+        <w:t>Grab the second argument from the user and save it in a variable called “lastname”</w:t>
+      </w:r>
     </w:p>
     <w:p>
       <w:pPr>
@@ -101,13 +80,8 @@
       </w:r>
       <w:r>
         <w:br/>
-        <w:t xml:space="preserve">Last name is: </w:t>
-      </w:r>
-      <w:proofErr w:type="gramStart"/>
-      <w:r>
-        <w:t>Smith</w:t>
-      </w:r>
-      <w:proofErr w:type="gramEnd"/>
+        <w:t>Last name is: Smith</w:t>
+      </w:r>
     </w:p>
     <w:p>
       <w:pPr>
@@ -155,13 +129,8 @@
         <w:ind w:left="720"/>
       </w:pPr>
       <w:r>
-        <w:t xml:space="preserve">Update Last Name: </w:t>
-      </w:r>
-      <w:proofErr w:type="spellStart"/>
-      <w:r>
-        <w:t>Kocev</w:t>
-      </w:r>
-      <w:proofErr w:type="spellEnd"/>
+        <w:t>Update Last Name: Kocev</w:t>
+      </w:r>
     </w:p>
     <w:p>
       <w:pPr>
@@ -199,28 +168,16 @@
         <w:pStyle w:val="ListParagraph"/>
       </w:pPr>
       <w:r>
-        <w:t xml:space="preserve">My first name is: </w:t>
-      </w:r>
-      <w:proofErr w:type="gramStart"/>
-      <w:r>
-        <w:t>Saso</w:t>
-      </w:r>
-      <w:proofErr w:type="gramEnd"/>
-    </w:p>
-    <w:p>
-      <w:pPr>
-        <w:pStyle w:val="ListParagraph"/>
-      </w:pPr>
-      <w:r>
-        <w:t xml:space="preserve">My last name is: </w:t>
-      </w:r>
-      <w:proofErr w:type="spellStart"/>
-      <w:proofErr w:type="gramStart"/>
-      <w:r>
-        <w:t>Kocev</w:t>
-      </w:r>
-      <w:proofErr w:type="spellEnd"/>
-      <w:proofErr w:type="gramEnd"/>
+        <w:t>My first name is: Saso</w:t>
+      </w:r>
+    </w:p>
+    <w:p>
+      <w:pPr>
+        <w:pStyle w:val="ListParagraph"/>
+      </w:pPr>
+      <w:r>
+        <w:t>My last name is: Kocev</w:t>
+      </w:r>
     </w:p>
     <w:p>
       <w:pPr>
@@ -241,25 +198,17 @@
     <w:p/>
     <w:p>
       <w:r>
-        <w:t xml:space="preserve">Copy </w:t>
-      </w:r>
-      <w:proofErr w:type="gramStart"/>
-      <w:r>
-        <w:t>paste</w:t>
-      </w:r>
-      <w:proofErr w:type="gramEnd"/>
-      <w:r>
-        <w:t xml:space="preserve"> your code from lab6.sh (or screenshot your lab.sh code) here:</w:t>
+        <w:t>Copy paste your code from lab6.sh (or screenshot your lab.sh code) here:</w:t>
       </w:r>
       <w:r>
         <w:br/>
       </w:r>
       <w:r>
         <w:drawing>
-          <wp:inline distT="0" distB="0" distL="0" distR="0" wp14:anchorId="6856C939" wp14:editId="64728FD5">
-            <wp:extent cx="5067739" cy="3513124"/>
-            <wp:effectExtent l="0" t="0" r="0" b="0"/>
-            <wp:docPr id="707550629" name="Picture 1" descr="A screenshot of a computer&#10;&#10;Description automatically generated"/>
+          <wp:inline distT="0" distB="0" distL="0" distR="0" wp14:anchorId="58B78FBD" wp14:editId="53EC886A">
+            <wp:extent cx="5097686" cy="3649980"/>
+            <wp:effectExtent l="0" t="0" r="8255" b="7620"/>
+            <wp:docPr id="601701096" name="Picture 1" descr="A computer screen shot of a black screen&#10;&#10;Description automatically generated"/>
             <wp:cNvGraphicFramePr>
               <a:graphicFrameLocks xmlns:a="http://schemas.openxmlformats.org/drawingml/2006/main" noChangeAspect="1"/>
             </wp:cNvGraphicFramePr>
@@ -267,7 +216,7 @@
               <a:graphicData uri="http://schemas.openxmlformats.org/drawingml/2006/picture">
                 <pic:pic xmlns:pic="http://schemas.openxmlformats.org/drawingml/2006/picture">
                   <pic:nvPicPr>
-                    <pic:cNvPr id="707550629" name="Picture 1" descr="A screenshot of a computer&#10;&#10;Description automatically generated"/>
+                    <pic:cNvPr id="601701096" name="Picture 1" descr="A computer screen shot of a black screen&#10;&#10;Description automatically generated"/>
                     <pic:cNvPicPr/>
                   </pic:nvPicPr>
                   <pic:blipFill>
@@ -279,7 +228,7 @@
                   <pic:spPr>
                     <a:xfrm>
                       <a:off x="0" y="0"/>
-                      <a:ext cx="5067739" cy="3513124"/>
+                      <a:ext cx="5103709" cy="3654292"/>
                     </a:xfrm>
                     <a:prstGeom prst="rect">
                       <a:avLst/>
@@ -304,10 +253,10 @@
     <w:p>
       <w:r>
         <w:drawing>
-          <wp:inline distT="0" distB="0" distL="0" distR="0" wp14:anchorId="586E620D" wp14:editId="1DB47540">
-            <wp:extent cx="5448772" cy="3665538"/>
+          <wp:inline distT="0" distB="0" distL="0" distR="0" wp14:anchorId="5120ACC9" wp14:editId="6D91735C">
+            <wp:extent cx="5296359" cy="3208298"/>
             <wp:effectExtent l="0" t="0" r="0" b="0"/>
-            <wp:docPr id="2029043749" name="Picture 1"/>
+            <wp:docPr id="528928167" name="Picture 1" descr="A screenshot of a computer&#10;&#10;Description automatically generated"/>
             <wp:cNvGraphicFramePr>
               <a:graphicFrameLocks xmlns:a="http://schemas.openxmlformats.org/drawingml/2006/main" noChangeAspect="1"/>
             </wp:cNvGraphicFramePr>
@@ -315,7 +264,7 @@
               <a:graphicData uri="http://schemas.openxmlformats.org/drawingml/2006/picture">
                 <pic:pic xmlns:pic="http://schemas.openxmlformats.org/drawingml/2006/picture">
                   <pic:nvPicPr>
-                    <pic:cNvPr id="2029043749" name="Picture 1"/>
+                    <pic:cNvPr id="528928167" name="Picture 1" descr="A screenshot of a computer&#10;&#10;Description automatically generated"/>
                     <pic:cNvPicPr/>
                   </pic:nvPicPr>
                   <pic:blipFill>
@@ -327,7 +276,7 @@
                   <pic:spPr>
                     <a:xfrm>
                       <a:off x="0" y="0"/>
-                      <a:ext cx="5448772" cy="3665538"/>
+                      <a:ext cx="5296359" cy="3208298"/>
                     </a:xfrm>
                     <a:prstGeom prst="rect">
                       <a:avLst/>
@@ -343,6 +292,9 @@
         <w:br/>
       </w:r>
     </w:p>
+    <w:p/>
+    <w:p/>
+    <w:p/>
     <w:p>
       <w:r>
         <w:t>The script should look like this:</w:t>

</xml_diff>